<commit_message>
Actualización de las presentaciones
</commit_message>
<xml_diff>
--- a/Presentacion 1/ED-definición del problema-RecorreElCamino.docx
+++ b/Presentacion 1/ED-definición del problema-RecorreElCamino.docx
@@ -51,17 +51,8 @@
           <w:b/>
           <w:bCs/>
         </w:rPr>
-        <w:t xml:space="preserve">Flavio Andrés </w:t>
-      </w:r>
-      <w:proofErr w:type="spellStart"/>
-      <w:r>
-        <w:rPr>
-          <w:b/>
-          <w:bCs/>
-        </w:rPr>
-        <w:t>Alegria</w:t>
-      </w:r>
-      <w:proofErr w:type="spellEnd"/>
+        <w:t>Flavio Andrés Alegria</w:t>
+      </w:r>
     </w:p>
     <w:p>
       <w:pPr>
@@ -789,6 +780,77 @@
           <w:lang w:val="es-CO"/>
         </w:rPr>
         <w:t>La pantalla de inicio debe contar con las opciones de iniciar nueva partida, observar una partida anterior, ver o buscar el puntaje de un jugador anterior y salir.</w:t>
+      </w:r>
+    </w:p>
+    <w:p>
+      <w:pPr>
+        <w:pBdr>
+          <w:top w:val="nil"/>
+          <w:left w:val="nil"/>
+          <w:bottom w:val="nil"/>
+          <w:right w:val="nil"/>
+          <w:between w:val="nil"/>
+        </w:pBdr>
+        <w:spacing w:before="120" w:after="120"/>
+        <w:jc w:val="both"/>
+        <w:rPr>
+          <w:color w:val="000000"/>
+          <w:lang w:val="es-CO"/>
+        </w:rPr>
+      </w:pPr>
+      <w:r>
+        <w:rPr>
+          <w:noProof/>
+        </w:rPr>
+        <w:lastRenderedPageBreak/>
+        <w:drawing>
+          <wp:inline distT="0" distB="0" distL="0" distR="0" wp14:anchorId="56E94B07" wp14:editId="52524F85">
+            <wp:extent cx="3200400" cy="2844800"/>
+            <wp:effectExtent l="0" t="0" r="0" b="0"/>
+            <wp:docPr id="2" name="Imagen 2"/>
+            <wp:cNvGraphicFramePr>
+              <a:graphicFrameLocks xmlns:a="http://schemas.openxmlformats.org/drawingml/2006/main" noChangeAspect="1"/>
+            </wp:cNvGraphicFramePr>
+            <a:graphic xmlns:a="http://schemas.openxmlformats.org/drawingml/2006/main">
+              <a:graphicData uri="http://schemas.openxmlformats.org/drawingml/2006/picture">
+                <pic:pic xmlns:pic="http://schemas.openxmlformats.org/drawingml/2006/picture">
+                  <pic:nvPicPr>
+                    <pic:cNvPr id="0" name="Picture 3"/>
+                    <pic:cNvPicPr>
+                      <a:picLocks noChangeAspect="1" noChangeArrowheads="1"/>
+                    </pic:cNvPicPr>
+                  </pic:nvPicPr>
+                  <pic:blipFill>
+                    <a:blip r:embed="rId7">
+                      <a:extLst>
+                        <a:ext uri="{28A0092B-C50C-407E-A947-70E740481C1C}">
+                          <a14:useLocalDpi xmlns:a14="http://schemas.microsoft.com/office/drawing/2010/main" val="0"/>
+                        </a:ext>
+                      </a:extLst>
+                    </a:blip>
+                    <a:srcRect/>
+                    <a:stretch>
+                      <a:fillRect/>
+                    </a:stretch>
+                  </pic:blipFill>
+                  <pic:spPr bwMode="auto">
+                    <a:xfrm>
+                      <a:off x="0" y="0"/>
+                      <a:ext cx="3200400" cy="2844800"/>
+                    </a:xfrm>
+                    <a:prstGeom prst="rect">
+                      <a:avLst/>
+                    </a:prstGeom>
+                    <a:noFill/>
+                    <a:ln>
+                      <a:noFill/>
+                    </a:ln>
+                  </pic:spPr>
+                </pic:pic>
+              </a:graphicData>
+            </a:graphic>
+          </wp:inline>
+        </w:drawing>
       </w:r>
     </w:p>
     <w:p>
@@ -904,15 +966,7 @@
           <w:color w:val="000000"/>
           <w:lang w:val="es-CO"/>
         </w:rPr>
-        <w:t xml:space="preserve">Se utilizará el motor de videojuegos Unity, por lo que se programará en lenguaje C#. Adicionalmente Unity cuenta con </w:t>
-      </w:r>
-      <w:r>
-        <w:rPr>
-          <w:color w:val="000000"/>
-          <w:lang w:val="es-CO"/>
-        </w:rPr>
-        <w:lastRenderedPageBreak/>
-        <w:t>la opción de exportar a casi cualquier sistema operativo, pero el proyecto está planteado para ser un ejecutable en Windows.</w:t>
+        <w:t>Se utilizará el motor de videojuegos Unity, por lo que se programará en lenguaje C#. Adicionalmente Unity cuenta con la opción de exportar a casi cualquier sistema operativo, pero el proyecto está planteado para ser un ejecutable en Windows.</w:t>
       </w:r>
     </w:p>
     <w:p>
@@ -955,7 +1009,7 @@
           <w:lang w:val="es-CO"/>
         </w:rPr>
       </w:pPr>
-      <w:hyperlink r:id="rId7" w:history="1">
+      <w:hyperlink r:id="rId8" w:history="1">
         <w:r>
           <w:rPr>
             <w:rStyle w:val="Hipervnculo"/>
@@ -1018,8 +1072,6 @@
           <w:lang w:val="es-CO"/>
         </w:rPr>
       </w:pPr>
-      <w:bookmarkStart w:id="3" w:name="_GoBack"/>
-      <w:bookmarkEnd w:id="3"/>
     </w:p>
     <w:p>
       <w:pPr>
@@ -1045,6 +1097,19 @@
           <w:lang w:val="es-CO"/>
         </w:rPr>
         <w:t>Colas: Para el sistema de puntajes y ranking.</w:t>
+      </w:r>
+    </w:p>
+    <w:p>
+      <w:pPr>
+        <w:rPr>
+          <w:lang w:val="es-CO"/>
+        </w:rPr>
+      </w:pPr>
+      <w:r>
+        <w:rPr>
+          <w:lang w:val="es-CO"/>
+        </w:rPr>
+        <w:t>Cola: Registro de los pasos del jugador.</w:t>
       </w:r>
     </w:p>
     <w:bookmarkEnd w:id="2"/>
@@ -1165,7 +1230,14 @@
           <w:color w:val="000000"/>
           <w:lang w:val="es-CO"/>
         </w:rPr>
-        <w:t xml:space="preserve"> durante el desarrollo de esta entrega. Para esto, tenga en cuenta los siguientes roles positivos, que puede aplicar durante el desarrollo del proyecto; los mismos deberán ser ‘rotados’ entre todos los integrantes del equipo en las diferentes entregas. </w:t>
+        <w:t xml:space="preserve"> durante el desarrollo de esta entrega. Para esto, tenga en cuenta los siguientes roles positivos, que puede aplicar durante el desarrollo del proyecto; los mismos deberán ser </w:t>
+      </w:r>
+      <w:r>
+        <w:rPr>
+          <w:color w:val="000000"/>
+          <w:lang w:val="es-CO"/>
+        </w:rPr>
+        <w:t xml:space="preserve">‘rotados’ entre todos los integrantes del equipo en las diferentes entregas. </w:t>
       </w:r>
     </w:p>
     <w:p>
@@ -1757,8 +1829,8 @@
                 <w:lang w:val="es-CO"/>
               </w:rPr>
             </w:pPr>
-            <w:bookmarkStart w:id="4" w:name="_heading=h.1fob9te" w:colFirst="0" w:colLast="0"/>
-            <w:bookmarkEnd w:id="4"/>
+            <w:bookmarkStart w:id="3" w:name="_heading=h.1fob9te" w:colFirst="0" w:colLast="0"/>
+            <w:bookmarkEnd w:id="3"/>
             <w:r>
               <w:rPr>
                 <w:rFonts w:eastAsia="Arial"/>
@@ -2130,7 +2202,6 @@
                 <w:lang w:val="es-CO"/>
               </w:rPr>
             </w:pPr>
-            <w:proofErr w:type="spellStart"/>
             <w:r>
               <w:rPr>
                 <w:rFonts w:eastAsia="Arial"/>
@@ -2139,7 +2210,6 @@
               </w:rPr>
               <w:t>Lider</w:t>
             </w:r>
-            <w:proofErr w:type="spellEnd"/>
           </w:p>
         </w:tc>
         <w:tc>
@@ -2697,6 +2767,16 @@
                 <w:lang w:val="es-CO"/>
               </w:rPr>
             </w:pPr>
+            <w:r>
+              <w:rPr>
+                <w:rFonts w:eastAsia="Arial"/>
+                <w:color w:val="000000"/>
+                <w:lang w:val="es-CO"/>
+              </w:rPr>
+              <w:t>Investigación de Unity</w:t>
+            </w:r>
+            <w:bookmarkStart w:id="4" w:name="_GoBack"/>
+            <w:bookmarkEnd w:id="4"/>
           </w:p>
         </w:tc>
       </w:tr>
@@ -3239,6 +3319,7 @@
           <w:szCs w:val="22"/>
           <w:lang w:val="es-CO"/>
         </w:rPr>
+        <w:lastRenderedPageBreak/>
         <w:t>DIFICULTADES Y LECCIONES APRENDIDAS</w:t>
       </w:r>
     </w:p>
@@ -3255,7 +3336,39 @@
         <w:rPr>
           <w:lang w:val="es-CO"/>
         </w:rPr>
-        <w:t>Mencione las dificultades encontradas durante el desarrollo del proyecto. Además, haga alusión a las principales lecciones aprendidas durante el proceso.</w:t>
+        <w:t xml:space="preserve">La interfaz de Unity. </w:t>
+      </w:r>
+    </w:p>
+    <w:p>
+      <w:pPr>
+        <w:spacing w:line="1" w:lineRule="atLeast"/>
+        <w:ind w:hanging="2"/>
+        <w:jc w:val="both"/>
+        <w:rPr>
+          <w:lang w:val="es-CO"/>
+        </w:rPr>
+      </w:pPr>
+      <w:r>
+        <w:rPr>
+          <w:lang w:val="es-CO"/>
+        </w:rPr>
+        <w:t xml:space="preserve">Coordinar al grupo. </w:t>
+      </w:r>
+    </w:p>
+    <w:p>
+      <w:pPr>
+        <w:spacing w:line="1" w:lineRule="atLeast"/>
+        <w:ind w:hanging="2"/>
+        <w:jc w:val="both"/>
+        <w:rPr>
+          <w:lang w:val="es-CO"/>
+        </w:rPr>
+      </w:pPr>
+      <w:r>
+        <w:rPr>
+          <w:lang w:val="es-CO"/>
+        </w:rPr>
+        <w:t>Tener claro que y como se va a desarrollar el proyecto.</w:t>
       </w:r>
     </w:p>
     <w:p>
@@ -3304,7 +3417,7 @@
           <w:szCs w:val="16"/>
         </w:rPr>
       </w:pPr>
-      <w:hyperlink r:id="rId8" w:history="1">
+      <w:hyperlink r:id="rId9" w:history="1">
         <w:r>
           <w:rPr>
             <w:rStyle w:val="Hipervnculo"/>
@@ -3328,7 +3441,7 @@
           <w:szCs w:val="16"/>
         </w:rPr>
       </w:pPr>
-      <w:hyperlink r:id="rId9" w:history="1">
+      <w:hyperlink r:id="rId10" w:history="1">
         <w:r>
           <w:rPr>
             <w:rStyle w:val="Hipervnculo"/>
@@ -3352,7 +3465,7 @@
           <w:szCs w:val="16"/>
         </w:rPr>
       </w:pPr>
-      <w:hyperlink r:id="rId10" w:history="1">
+      <w:hyperlink r:id="rId11" w:history="1">
         <w:r>
           <w:rPr>
             <w:rStyle w:val="Hipervnculo"/>
@@ -3379,7 +3492,7 @@
           <w:lang w:val="es-CO"/>
         </w:rPr>
       </w:pPr>
-      <w:hyperlink r:id="rId11" w:history="1">
+      <w:hyperlink r:id="rId12" w:history="1">
         <w:r>
           <w:rPr>
             <w:rStyle w:val="Hipervnculo"/>
@@ -3409,7 +3522,7 @@
       </w:pPr>
     </w:p>
     <w:sectPr>
-      <w:headerReference w:type="default" r:id="rId12"/>
+      <w:headerReference w:type="default" r:id="rId13"/>
       <w:pgSz w:w="12240" w:h="15840" w:code="1"/>
       <w:pgMar w:top="1008" w:right="936" w:bottom="1008" w:left="936" w:header="432" w:footer="432" w:gutter="0"/>
       <w:cols w:num="2" w:space="288"/>

</xml_diff>